<commit_message>
added Fall 2017 classes
</commit_message>
<xml_diff>
--- a/CECS551_AdvancedAI/FinalProject/ProjectWriteUp.docx
+++ b/CECS551_AdvancedAI/FinalProject/ProjectWriteUp.docx
@@ -218,7 +218,23 @@
           <w:sz w:val="24"/>
           <w:szCs w:val="24"/>
         </w:rPr>
-        <w:t xml:space="preserve"> a previously mapped model on which to base decisions. </w:t>
+        <w:t xml:space="preserve"> a previously mapped model on which to base decisions</w:t>
+      </w:r>
+      <w:r>
+        <w:rPr>
+          <w:rFonts w:ascii="Times New Roman" w:hAnsi="Times New Roman" w:cs="Times New Roman"/>
+          <w:sz w:val="24"/>
+          <w:szCs w:val="24"/>
+        </w:rPr>
+        <w:t xml:space="preserve"> [LeCun]</w:t>
+      </w:r>
+      <w:r>
+        <w:rPr>
+          <w:rFonts w:ascii="Times New Roman" w:hAnsi="Times New Roman" w:cs="Times New Roman"/>
+          <w:sz w:val="24"/>
+          <w:szCs w:val="24"/>
+        </w:rPr>
+        <w:t xml:space="preserve">. </w:t>
       </w:r>
     </w:p>
     <w:p>
@@ -526,43 +542,7 @@
           <w:sz w:val="24"/>
           <w:szCs w:val="24"/>
         </w:rPr>
-        <w:t xml:space="preserve"> I am using the </w:t>
-      </w:r>
-      <w:proofErr w:type="spellStart"/>
-      <w:r>
-        <w:rPr>
-          <w:rFonts w:ascii="Times New Roman" w:hAnsi="Times New Roman" w:cs="Times New Roman"/>
-          <w:sz w:val="24"/>
-          <w:szCs w:val="24"/>
-        </w:rPr>
-        <w:t>Luteo</w:t>
-      </w:r>
-      <w:proofErr w:type="spellEnd"/>
-      <w:r>
-        <w:rPr>
-          <w:rFonts w:ascii="Times New Roman" w:hAnsi="Times New Roman" w:cs="Times New Roman"/>
-          <w:sz w:val="24"/>
-          <w:szCs w:val="24"/>
-        </w:rPr>
-        <w:t xml:space="preserve"> protein data set generated by molecular dynamics simulations in </w:t>
-      </w:r>
-      <w:proofErr w:type="spellStart"/>
-      <w:r>
-        <w:rPr>
-          <w:rFonts w:ascii="Times New Roman" w:hAnsi="Times New Roman" w:cs="Times New Roman"/>
-          <w:sz w:val="24"/>
-          <w:szCs w:val="24"/>
-        </w:rPr>
-        <w:t>Folding@Home</w:t>
-      </w:r>
-      <w:proofErr w:type="spellEnd"/>
-      <w:r>
-        <w:rPr>
-          <w:rFonts w:ascii="Times New Roman" w:hAnsi="Times New Roman" w:cs="Times New Roman"/>
-          <w:sz w:val="24"/>
-          <w:szCs w:val="24"/>
-        </w:rPr>
-        <w:t xml:space="preserve">. </w:t>
+        <w:t xml:space="preserve"> I am using the Luteo protein data set generated by molecular dynamics simulations in Folding@Home. </w:t>
       </w:r>
       <w:r>
         <w:rPr>
@@ -857,7 +837,23 @@
           <w:sz w:val="24"/>
           <w:szCs w:val="24"/>
         </w:rPr>
-        <w:t xml:space="preserve">but are direct or probabilistic mappings of observed variables. </w:t>
+        <w:t>but are direct or probabilistic mappings of observed variables</w:t>
+      </w:r>
+      <w:r>
+        <w:rPr>
+          <w:rFonts w:ascii="Times New Roman" w:hAnsi="Times New Roman" w:cs="Times New Roman"/>
+          <w:sz w:val="24"/>
+          <w:szCs w:val="24"/>
+        </w:rPr>
+        <w:t xml:space="preserve"> [Goodfellow]</w:t>
+      </w:r>
+      <w:r>
+        <w:rPr>
+          <w:rFonts w:ascii="Times New Roman" w:hAnsi="Times New Roman" w:cs="Times New Roman"/>
+          <w:sz w:val="24"/>
+          <w:szCs w:val="24"/>
+        </w:rPr>
+        <w:t xml:space="preserve">. </w:t>
       </w:r>
       <w:r>
         <w:rPr>
@@ -1051,18 +1047,8 @@
           <w:sz w:val="24"/>
           <w:szCs w:val="24"/>
         </w:rPr>
-        <w:t xml:space="preserve">, </w:t>
-      </w:r>
-      <w:proofErr w:type="spellStart"/>
-      <w:r>
-        <w:rPr>
-          <w:rFonts w:ascii="Times New Roman" w:hAnsi="Times New Roman" w:cs="Times New Roman"/>
-          <w:sz w:val="24"/>
-          <w:szCs w:val="24"/>
-        </w:rPr>
-        <w:t>autoencoing</w:t>
-      </w:r>
-      <w:proofErr w:type="spellEnd"/>
+        <w:t>, autoencoing</w:t>
+      </w:r>
       <w:r>
         <w:rPr>
           <w:rFonts w:ascii="Times New Roman" w:hAnsi="Times New Roman" w:cs="Times New Roman"/>
@@ -1211,14 +1197,27 @@
       <w:r>
         <w:t xml:space="preserve">Figure </w:t>
       </w:r>
-      <w:fldSimple w:instr=" SEQ Figure \* ARABIC ">
-        <w:r>
-          <w:rPr>
-            <w:noProof/>
-          </w:rPr>
-          <w:t>1</w:t>
-        </w:r>
-      </w:fldSimple>
+      <w:r>
+        <w:fldChar w:fldCharType="begin"/>
+      </w:r>
+      <w:r>
+        <w:instrText xml:space="preserve"> SEQ Figure \* ARABIC </w:instrText>
+      </w:r>
+      <w:r>
+        <w:fldChar w:fldCharType="separate"/>
+      </w:r>
+      <w:r>
+        <w:rPr>
+          <w:noProof/>
+        </w:rPr>
+        <w:t>1</w:t>
+      </w:r>
+      <w:r>
+        <w:rPr>
+          <w:noProof/>
+        </w:rPr>
+        <w:fldChar w:fldCharType="end"/>
+      </w:r>
       <w:r>
         <w:t>: A generic representation of an artificial neural network with hidden layers</w:t>
       </w:r>
@@ -1314,14 +1313,27 @@
       <w:r>
         <w:t xml:space="preserve">Figure </w:t>
       </w:r>
-      <w:fldSimple w:instr=" SEQ Figure \* ARABIC ">
-        <w:r>
-          <w:rPr>
-            <w:noProof/>
-          </w:rPr>
-          <w:t>2</w:t>
-        </w:r>
-      </w:fldSimple>
+      <w:r>
+        <w:fldChar w:fldCharType="begin"/>
+      </w:r>
+      <w:r>
+        <w:instrText xml:space="preserve"> SEQ Figure \* ARABIC </w:instrText>
+      </w:r>
+      <w:r>
+        <w:fldChar w:fldCharType="separate"/>
+      </w:r>
+      <w:r>
+        <w:rPr>
+          <w:noProof/>
+        </w:rPr>
+        <w:t>2</w:t>
+      </w:r>
+      <w:r>
+        <w:rPr>
+          <w:noProof/>
+        </w:rPr>
+        <w:fldChar w:fldCharType="end"/>
+      </w:r>
       <w:r>
         <w:t>: Results of k-means. The black crosshairs are the cluster centers.</w:t>
       </w:r>
@@ -1672,25 +1684,7 @@
           <w:sz w:val="24"/>
           <w:szCs w:val="24"/>
         </w:rPr>
-        <w:t>in the t-</w:t>
-      </w:r>
-      <w:proofErr w:type="spellStart"/>
-      <w:r>
-        <w:rPr>
-          <w:rFonts w:ascii="Times New Roman" w:eastAsiaTheme="minorEastAsia" w:hAnsi="Times New Roman" w:cs="Times New Roman"/>
-          <w:sz w:val="24"/>
-          <w:szCs w:val="24"/>
-        </w:rPr>
-        <w:t>th</w:t>
-      </w:r>
-      <w:proofErr w:type="spellEnd"/>
-      <w:r>
-        <w:rPr>
-          <w:rFonts w:ascii="Times New Roman" w:eastAsiaTheme="minorEastAsia" w:hAnsi="Times New Roman" w:cs="Times New Roman"/>
-          <w:sz w:val="24"/>
-          <w:szCs w:val="24"/>
-        </w:rPr>
-        <w:t xml:space="preserve"> iteration</w:t>
+        <w:t>in the t-th iteration</w:t>
       </w:r>
       <w:r>
         <w:rPr>
@@ -4143,51 +4137,15 @@
           <w:sz w:val="24"/>
           <w:szCs w:val="24"/>
         </w:rPr>
-        <w:t xml:space="preserve">One way to interpret this is that the </w:t>
-      </w:r>
-      <w:proofErr w:type="spellStart"/>
+        <w:t>One way to interpret this is that the i-th point comes from the</w:t>
+      </w:r>
       <w:r>
         <w:rPr>
           <w:rFonts w:ascii="Times New Roman" w:eastAsiaTheme="minorEastAsia" w:hAnsi="Times New Roman" w:cs="Times New Roman"/>
           <w:sz w:val="24"/>
           <w:szCs w:val="24"/>
         </w:rPr>
-        <w:t>i-th</w:t>
-      </w:r>
-      <w:proofErr w:type="spellEnd"/>
-      <w:r>
-        <w:rPr>
-          <w:rFonts w:ascii="Times New Roman" w:eastAsiaTheme="minorEastAsia" w:hAnsi="Times New Roman" w:cs="Times New Roman"/>
-          <w:sz w:val="24"/>
-          <w:szCs w:val="24"/>
-        </w:rPr>
-        <w:t xml:space="preserve"> point comes from the</w:t>
-      </w:r>
-      <w:r>
-        <w:rPr>
-          <w:rFonts w:ascii="Times New Roman" w:eastAsiaTheme="minorEastAsia" w:hAnsi="Times New Roman" w:cs="Times New Roman"/>
-          <w:sz w:val="24"/>
-          <w:szCs w:val="24"/>
-        </w:rPr>
-        <w:t xml:space="preserve"> j-</w:t>
-      </w:r>
-      <w:proofErr w:type="spellStart"/>
-      <w:r>
-        <w:rPr>
-          <w:rFonts w:ascii="Times New Roman" w:eastAsiaTheme="minorEastAsia" w:hAnsi="Times New Roman" w:cs="Times New Roman"/>
-          <w:sz w:val="24"/>
-          <w:szCs w:val="24"/>
-        </w:rPr>
-        <w:t>th</w:t>
-      </w:r>
-      <w:proofErr w:type="spellEnd"/>
-      <w:r>
-        <w:rPr>
-          <w:rFonts w:ascii="Times New Roman" w:eastAsiaTheme="minorEastAsia" w:hAnsi="Times New Roman" w:cs="Times New Roman"/>
-          <w:sz w:val="24"/>
-          <w:szCs w:val="24"/>
-        </w:rPr>
-        <w:t xml:space="preserve"> Gaussian.  Using the expression for a </w:t>
+        <w:t xml:space="preserve"> j-th Gaussian.  Using the expression for a </w:t>
       </w:r>
       <w:r>
         <w:rPr>
@@ -4204,7 +4162,23 @@
           <w:sz w:val="24"/>
           <w:szCs w:val="24"/>
         </w:rPr>
-        <w:t>with the parameters above, we have the general expression for a Gaussian mixture model:</w:t>
+        <w:t>with the parameters above, we have the general expression for a Gaussian mixture model</w:t>
+      </w:r>
+      <w:r>
+        <w:rPr>
+          <w:rFonts w:ascii="Times New Roman" w:eastAsiaTheme="minorEastAsia" w:hAnsi="Times New Roman" w:cs="Times New Roman"/>
+          <w:sz w:val="24"/>
+          <w:szCs w:val="24"/>
+        </w:rPr>
+        <w:t xml:space="preserve"> [Adebisi]</w:t>
+      </w:r>
+      <w:r>
+        <w:rPr>
+          <w:rFonts w:ascii="Times New Roman" w:eastAsiaTheme="minorEastAsia" w:hAnsi="Times New Roman" w:cs="Times New Roman"/>
+          <w:sz w:val="24"/>
+          <w:szCs w:val="24"/>
+        </w:rPr>
+        <w:t>:</w:t>
       </w:r>
     </w:p>
     <w:p>
@@ -8993,7 +8967,23 @@
           <w:sz w:val="24"/>
           <w:szCs w:val="24"/>
         </w:rPr>
-        <w:t xml:space="preserve"> the points:</w:t>
+        <w:t xml:space="preserve"> the points</w:t>
+      </w:r>
+      <w:r>
+        <w:rPr>
+          <w:rFonts w:ascii="Times New Roman" w:hAnsi="Times New Roman" w:cs="Times New Roman"/>
+          <w:sz w:val="24"/>
+          <w:szCs w:val="24"/>
+        </w:rPr>
+        <w:t xml:space="preserve"> (Flach)</w:t>
+      </w:r>
+      <w:r>
+        <w:rPr>
+          <w:rFonts w:ascii="Times New Roman" w:hAnsi="Times New Roman" w:cs="Times New Roman"/>
+          <w:sz w:val="24"/>
+          <w:szCs w:val="24"/>
+        </w:rPr>
+        <w:t>:</w:t>
       </w:r>
     </w:p>
     <w:p>
@@ -11213,14 +11203,27 @@
       <w:r>
         <w:t xml:space="preserve">Figure </w:t>
       </w:r>
-      <w:fldSimple w:instr=" SEQ Figure \* ARABIC ">
-        <w:r>
-          <w:rPr>
-            <w:noProof/>
-          </w:rPr>
-          <w:t>3</w:t>
-        </w:r>
-      </w:fldSimple>
+      <w:r>
+        <w:fldChar w:fldCharType="begin"/>
+      </w:r>
+      <w:r>
+        <w:instrText xml:space="preserve"> SEQ Figure \* ARABIC </w:instrText>
+      </w:r>
+      <w:r>
+        <w:fldChar w:fldCharType="separate"/>
+      </w:r>
+      <w:r>
+        <w:rPr>
+          <w:noProof/>
+        </w:rPr>
+        <w:t>3</w:t>
+      </w:r>
+      <w:r>
+        <w:rPr>
+          <w:noProof/>
+        </w:rPr>
+        <w:fldChar w:fldCharType="end"/>
+      </w:r>
       <w:r>
         <w:t>: A visual example of the expectation-maximization algorithm</w:t>
       </w:r>
@@ -11348,14 +11351,27 @@
       <w:r>
         <w:t xml:space="preserve">Figure </w:t>
       </w:r>
-      <w:fldSimple w:instr=" SEQ Figure \* ARABIC ">
-        <w:r>
-          <w:rPr>
-            <w:noProof/>
-          </w:rPr>
-          <w:t>4</w:t>
-        </w:r>
-      </w:fldSimple>
+      <w:r>
+        <w:fldChar w:fldCharType="begin"/>
+      </w:r>
+      <w:r>
+        <w:instrText xml:space="preserve"> SEQ Figure \* ARABIC </w:instrText>
+      </w:r>
+      <w:r>
+        <w:fldChar w:fldCharType="separate"/>
+      </w:r>
+      <w:r>
+        <w:rPr>
+          <w:noProof/>
+        </w:rPr>
+        <w:t>4</w:t>
+      </w:r>
+      <w:r>
+        <w:rPr>
+          <w:noProof/>
+        </w:rPr>
+        <w:fldChar w:fldCharType="end"/>
+      </w:r>
       <w:r>
         <w:t>: Comparison of k-means and EM</w:t>
       </w:r>
@@ -11444,70 +11460,12 @@
           <w:sz w:val="24"/>
         </w:rPr>
       </w:pPr>
-      <w:bookmarkStart w:id="1" w:name="_GoBack"/>
-      <w:proofErr w:type="spellStart"/>
-      <w:r>
-        <w:rPr>
-          <w:rFonts w:ascii="Times New Roman" w:hAnsi="Times New Roman" w:cs="Times New Roman"/>
-          <w:sz w:val="24"/>
-        </w:rPr>
-        <w:t>Goodfellow</w:t>
-      </w:r>
-      <w:proofErr w:type="spellEnd"/>
-      <w:r>
-        <w:rPr>
-          <w:rFonts w:ascii="Times New Roman" w:hAnsi="Times New Roman" w:cs="Times New Roman"/>
-          <w:sz w:val="24"/>
-        </w:rPr>
-        <w:t xml:space="preserve">, Ian, </w:t>
-      </w:r>
-      <w:proofErr w:type="spellStart"/>
-      <w:r>
-        <w:rPr>
-          <w:rFonts w:ascii="Times New Roman" w:hAnsi="Times New Roman" w:cs="Times New Roman"/>
-          <w:sz w:val="24"/>
-        </w:rPr>
-        <w:t>Yoshua</w:t>
-      </w:r>
-      <w:proofErr w:type="spellEnd"/>
-      <w:r>
-        <w:rPr>
-          <w:rFonts w:ascii="Times New Roman" w:hAnsi="Times New Roman" w:cs="Times New Roman"/>
-          <w:sz w:val="24"/>
-        </w:rPr>
-        <w:t xml:space="preserve"> </w:t>
-      </w:r>
-      <w:proofErr w:type="spellStart"/>
-      <w:r>
-        <w:rPr>
-          <w:rFonts w:ascii="Times New Roman" w:hAnsi="Times New Roman" w:cs="Times New Roman"/>
-          <w:sz w:val="24"/>
-        </w:rPr>
-        <w:t>Bengio</w:t>
-      </w:r>
-      <w:proofErr w:type="spellEnd"/>
-      <w:r>
-        <w:rPr>
-          <w:rFonts w:ascii="Times New Roman" w:hAnsi="Times New Roman" w:cs="Times New Roman"/>
-          <w:sz w:val="24"/>
-        </w:rPr>
-        <w:t xml:space="preserve">, and Aaron </w:t>
-      </w:r>
-      <w:proofErr w:type="spellStart"/>
-      <w:r>
-        <w:rPr>
-          <w:rFonts w:ascii="Times New Roman" w:hAnsi="Times New Roman" w:cs="Times New Roman"/>
-          <w:sz w:val="24"/>
-        </w:rPr>
-        <w:t>Courville</w:t>
-      </w:r>
-      <w:proofErr w:type="spellEnd"/>
-      <w:r>
-        <w:rPr>
-          <w:rFonts w:ascii="Times New Roman" w:hAnsi="Times New Roman" w:cs="Times New Roman"/>
-          <w:sz w:val="24"/>
-        </w:rPr>
-        <w:t xml:space="preserve">. Deep Learning. </w:t>
+      <w:r>
+        <w:rPr>
+          <w:rFonts w:ascii="Times New Roman" w:hAnsi="Times New Roman" w:cs="Times New Roman"/>
+          <w:sz w:val="24"/>
+        </w:rPr>
+        <w:t xml:space="preserve">Goodfellow, Ian, Yoshua Bengio, and Aaron Courville. Deep Learning. </w:t>
       </w:r>
       <w:r>
         <w:rPr>
@@ -11525,21 +11483,12 @@
           <w:sz w:val="24"/>
         </w:rPr>
       </w:pPr>
-      <w:proofErr w:type="spellStart"/>
-      <w:r>
-        <w:rPr>
-          <w:rFonts w:ascii="Times New Roman" w:hAnsi="Times New Roman" w:cs="Times New Roman"/>
-          <w:sz w:val="24"/>
-        </w:rPr>
-        <w:t>Flach</w:t>
-      </w:r>
-      <w:proofErr w:type="spellEnd"/>
-      <w:r>
-        <w:rPr>
-          <w:rFonts w:ascii="Times New Roman" w:hAnsi="Times New Roman" w:cs="Times New Roman"/>
-          <w:sz w:val="24"/>
-        </w:rPr>
-        <w:t>, Peter A. Machine Learning: The Art and Science of Algorithms That Make Sense of Data. Cambr</w:t>
+      <w:r>
+        <w:rPr>
+          <w:rFonts w:ascii="Times New Roman" w:hAnsi="Times New Roman" w:cs="Times New Roman"/>
+          <w:sz w:val="24"/>
+        </w:rPr>
+        <w:t>Flach, Peter A. Machine Learning: The Art and Science of Algorithms That Make Sense of Data. Cambr</w:t>
       </w:r>
       <w:r>
         <w:rPr>
@@ -11557,53 +11506,19 @@
           <w:sz w:val="24"/>
         </w:rPr>
       </w:pPr>
-      <w:proofErr w:type="spellStart"/>
-      <w:r>
-        <w:rPr>
-          <w:rFonts w:ascii="Times New Roman" w:hAnsi="Times New Roman" w:cs="Times New Roman"/>
-          <w:sz w:val="24"/>
-        </w:rPr>
-        <w:t>Lecun</w:t>
-      </w:r>
-      <w:proofErr w:type="spellEnd"/>
-      <w:r>
-        <w:rPr>
-          <w:rFonts w:ascii="Times New Roman" w:hAnsi="Times New Roman" w:cs="Times New Roman"/>
-          <w:sz w:val="24"/>
-        </w:rPr>
-        <w:t xml:space="preserve">, Yann, </w:t>
-      </w:r>
-      <w:proofErr w:type="spellStart"/>
-      <w:r>
-        <w:rPr>
-          <w:rFonts w:ascii="Times New Roman" w:hAnsi="Times New Roman" w:cs="Times New Roman"/>
-          <w:sz w:val="24"/>
-        </w:rPr>
-        <w:t>Yoshua</w:t>
-      </w:r>
-      <w:proofErr w:type="spellEnd"/>
-      <w:r>
-        <w:rPr>
-          <w:rFonts w:ascii="Times New Roman" w:hAnsi="Times New Roman" w:cs="Times New Roman"/>
-          <w:sz w:val="24"/>
-        </w:rPr>
-        <w:t xml:space="preserve"> </w:t>
-      </w:r>
-      <w:proofErr w:type="spellStart"/>
-      <w:r>
-        <w:rPr>
-          <w:rFonts w:ascii="Times New Roman" w:hAnsi="Times New Roman" w:cs="Times New Roman"/>
-          <w:sz w:val="24"/>
-        </w:rPr>
-        <w:t>Bengio</w:t>
-      </w:r>
-      <w:proofErr w:type="spellEnd"/>
-      <w:r>
-        <w:rPr>
-          <w:rFonts w:ascii="Times New Roman" w:hAnsi="Times New Roman" w:cs="Times New Roman"/>
-          <w:sz w:val="24"/>
-        </w:rPr>
-        <w:t>, and Geoffrey Hinton. "Deep Learning." Nature 521.7553 (2015): 436-44.</w:t>
+      <w:r>
+        <w:rPr>
+          <w:rFonts w:ascii="Times New Roman" w:hAnsi="Times New Roman" w:cs="Times New Roman"/>
+          <w:sz w:val="24"/>
+        </w:rPr>
+        <w:t>LeC</w:t>
+      </w:r>
+      <w:r>
+        <w:rPr>
+          <w:rFonts w:ascii="Times New Roman" w:hAnsi="Times New Roman" w:cs="Times New Roman"/>
+          <w:sz w:val="24"/>
+        </w:rPr>
+        <w:t>un, Yann, Yoshua Bengio, and Geoffrey Hinton. "Deep Learning." Nature 521.7553 (2015): 436-44.</w:t>
       </w:r>
     </w:p>
     <w:p>
@@ -11614,54 +11529,36 @@
           <w:sz w:val="24"/>
         </w:rPr>
       </w:pPr>
-      <w:proofErr w:type="spellStart"/>
-      <w:r>
-        <w:rPr>
-          <w:rFonts w:ascii="Times New Roman" w:hAnsi="Times New Roman" w:cs="Times New Roman"/>
-          <w:sz w:val="24"/>
-        </w:rPr>
-        <w:t>Bentler</w:t>
-      </w:r>
-      <w:proofErr w:type="spellEnd"/>
-      <w:r>
-        <w:rPr>
-          <w:rFonts w:ascii="Times New Roman" w:hAnsi="Times New Roman" w:cs="Times New Roman"/>
-          <w:sz w:val="24"/>
-        </w:rPr>
-        <w:t>, P. M., and David G. Weeks. "Linear Structural Equations with Latent Variables."</w:t>
-      </w:r>
-      <w:proofErr w:type="spellStart"/>
-      <w:r>
-        <w:rPr>
-          <w:rFonts w:ascii="Times New Roman" w:hAnsi="Times New Roman" w:cs="Times New Roman"/>
-          <w:sz w:val="24"/>
-        </w:rPr>
-        <w:t>SpringerLink</w:t>
-      </w:r>
-      <w:proofErr w:type="spellEnd"/>
-      <w:r>
-        <w:rPr>
-          <w:rFonts w:ascii="Times New Roman" w:hAnsi="Times New Roman" w:cs="Times New Roman"/>
-          <w:sz w:val="24"/>
-        </w:rPr>
-        <w:t>. Springe</w:t>
-      </w:r>
-      <w:r>
-        <w:rPr>
-          <w:rFonts w:ascii="Times New Roman" w:hAnsi="Times New Roman" w:cs="Times New Roman"/>
-          <w:sz w:val="24"/>
-        </w:rPr>
-        <w:t xml:space="preserve">r-Verlag, </w:t>
-      </w:r>
-      <w:proofErr w:type="spellStart"/>
-      <w:r>
-        <w:rPr>
-          <w:rFonts w:ascii="Times New Roman" w:hAnsi="Times New Roman" w:cs="Times New Roman"/>
-          <w:sz w:val="24"/>
-        </w:rPr>
-        <w:t>n.d.</w:t>
-      </w:r>
-      <w:proofErr w:type="spellEnd"/>
+      <w:r>
+        <w:rPr>
+          <w:rFonts w:ascii="Times New Roman" w:hAnsi="Times New Roman" w:cs="Times New Roman"/>
+          <w:sz w:val="24"/>
+        </w:rPr>
+        <w:t>Adebisi, Adigun, Omidiora Olusayo, and Olabiyisi Olatunde. "An Exploratory Study of K-Means and Expectation Maximization Algorithms." </w:t>
+      </w:r>
+      <w:r>
+        <w:rPr>
+          <w:rFonts w:ascii="Times New Roman" w:hAnsi="Times New Roman" w:cs="Times New Roman"/>
+          <w:i/>
+          <w:iCs/>
+          <w:sz w:val="24"/>
+        </w:rPr>
+        <w:t>British Journal of Mathematics &amp; Computer Science</w:t>
+      </w:r>
+      <w:r>
+        <w:rPr>
+          <w:rFonts w:ascii="Times New Roman" w:hAnsi="Times New Roman" w:cs="Times New Roman"/>
+          <w:sz w:val="24"/>
+        </w:rPr>
+        <w:t> 2.2</w:t>
+      </w:r>
+      <w:r>
+        <w:rPr>
+          <w:rFonts w:ascii="Times New Roman" w:hAnsi="Times New Roman" w:cs="Times New Roman"/>
+          <w:sz w:val="24"/>
+        </w:rPr>
+        <w:t xml:space="preserve"> (2012): 62-71. </w:t>
+      </w:r>
     </w:p>
     <w:p>
       <w:pPr>
@@ -11669,38 +11566,6 @@
         <w:rPr>
           <w:rFonts w:ascii="Times New Roman" w:hAnsi="Times New Roman" w:cs="Times New Roman"/>
           <w:sz w:val="24"/>
-        </w:rPr>
-      </w:pPr>
-      <w:r>
-        <w:rPr>
-          <w:rFonts w:ascii="Times New Roman" w:hAnsi="Times New Roman" w:cs="Times New Roman"/>
-          <w:sz w:val="24"/>
-        </w:rPr>
-        <w:t xml:space="preserve">Moon, </w:t>
-      </w:r>
-      <w:proofErr w:type="spellStart"/>
-      <w:r>
-        <w:rPr>
-          <w:rFonts w:ascii="Times New Roman" w:hAnsi="Times New Roman" w:cs="Times New Roman"/>
-          <w:sz w:val="24"/>
-        </w:rPr>
-        <w:t>T.k</w:t>
-      </w:r>
-      <w:proofErr w:type="spellEnd"/>
-      <w:r>
-        <w:rPr>
-          <w:rFonts w:ascii="Times New Roman" w:hAnsi="Times New Roman" w:cs="Times New Roman"/>
-          <w:sz w:val="24"/>
-        </w:rPr>
-        <w:t>. "The Expectation-maximization Algorithm." IEEE Signal Processing Magazine13.6 (1996): 47-60.</w:t>
-      </w:r>
-    </w:p>
-    <w:bookmarkEnd w:id="1"/>
-    <w:p>
-      <w:pPr>
-        <w:ind w:left="720" w:hanging="720"/>
-        <w:rPr>
-          <w:rFonts w:ascii="Times New Roman" w:hAnsi="Times New Roman" w:cs="Times New Roman"/>
         </w:rPr>
       </w:pPr>
     </w:p>
@@ -11711,14 +11576,14 @@
         <w:rPr>
           <w:rFonts w:ascii="Times New Roman" w:hAnsi="Times New Roman" w:cs="Times New Roman"/>
           <w:b/>
-          <w:sz w:val="24"/>
+          <w:sz w:val="28"/>
         </w:rPr>
       </w:pPr>
       <w:r>
         <w:rPr>
           <w:rFonts w:ascii="Times New Roman" w:hAnsi="Times New Roman" w:cs="Times New Roman"/>
           <w:b/>
-          <w:sz w:val="24"/>
+          <w:sz w:val="28"/>
         </w:rPr>
         <w:t>Other Sources</w:t>
       </w:r>
@@ -11986,7 +11851,6 @@
           <w:sz w:val="28"/>
           <w:szCs w:val="24"/>
         </w:rPr>
-        <w:lastRenderedPageBreak/>
         <w:t>Project Diary</w:t>
       </w:r>
     </w:p>
@@ -12229,25 +12093,7 @@
           <w:sz w:val="24"/>
           <w:szCs w:val="24"/>
         </w:rPr>
-        <w:t xml:space="preserve">Nonetheless I fresh installed Debian on </w:t>
-      </w:r>
-      <w:proofErr w:type="gramStart"/>
-      <w:r>
-        <w:rPr>
-          <w:rFonts w:ascii="Times New Roman" w:hAnsi="Times New Roman" w:cs="Times New Roman"/>
-          <w:sz w:val="24"/>
-          <w:szCs w:val="24"/>
-        </w:rPr>
-        <w:t>all of</w:t>
-      </w:r>
-      <w:proofErr w:type="gramEnd"/>
-      <w:r>
-        <w:rPr>
-          <w:rFonts w:ascii="Times New Roman" w:hAnsi="Times New Roman" w:cs="Times New Roman"/>
-          <w:sz w:val="24"/>
-          <w:szCs w:val="24"/>
-        </w:rPr>
-        <w:t xml:space="preserve"> the lab computers and connected all of them via a network switch.</w:t>
+        <w:t>Nonetheless I fresh installed Debian on all of the lab computers and connected all of them via a network switch.</w:t>
       </w:r>
     </w:p>
     <w:p>
@@ -12291,25 +12137,7 @@
           <w:sz w:val="24"/>
           <w:szCs w:val="24"/>
         </w:rPr>
-        <w:t xml:space="preserve">I then set up </w:t>
-      </w:r>
-      <w:proofErr w:type="spellStart"/>
-      <w:r>
-        <w:rPr>
-          <w:rFonts w:ascii="Times New Roman" w:hAnsi="Times New Roman" w:cs="Times New Roman"/>
-          <w:sz w:val="24"/>
-          <w:szCs w:val="24"/>
-        </w:rPr>
-        <w:t>passwordless</w:t>
-      </w:r>
-      <w:proofErr w:type="spellEnd"/>
-      <w:r>
-        <w:rPr>
-          <w:rFonts w:ascii="Times New Roman" w:hAnsi="Times New Roman" w:cs="Times New Roman"/>
-          <w:sz w:val="24"/>
-          <w:szCs w:val="24"/>
-        </w:rPr>
-        <w:t xml:space="preserve"> SSH to all the slave nodes from the master node.</w:t>
+        <w:t>I then set up passwordless SSH to all the slave nodes from the master node.</w:t>
       </w:r>
     </w:p>
     <w:p>
@@ -12456,7 +12284,6 @@
           <w:sz w:val="24"/>
           <w:szCs w:val="24"/>
         </w:rPr>
-        <w:lastRenderedPageBreak/>
         <w:t>After hours of research I learned that I need a router. Routers have DHCP servers built into them. I found an old, unused router and eventually got the network set up.</w:t>
       </w:r>
     </w:p>
@@ -12479,6 +12306,7 @@
           <w:sz w:val="24"/>
           <w:szCs w:val="24"/>
         </w:rPr>
+        <w:lastRenderedPageBreak/>
         <w:t>I could now launch Hadoop and all the respective slave daemons from the master node. I was also able to monitor the status of slaves using Hadoop’s built-in web UI.  This made me very happy.</w:t>
       </w:r>
     </w:p>
@@ -12576,19 +12404,8 @@
           <w:sz w:val="24"/>
           <w:szCs w:val="24"/>
         </w:rPr>
-        <w:t xml:space="preserve">Machine Learning by Peter </w:t>
-      </w:r>
-      <w:proofErr w:type="spellStart"/>
-      <w:r>
-        <w:rPr>
-          <w:rFonts w:ascii="Times New Roman" w:hAnsi="Times New Roman" w:cs="Times New Roman"/>
-          <w:b/>
-          <w:sz w:val="24"/>
-          <w:szCs w:val="24"/>
-        </w:rPr>
-        <w:t>Flach</w:t>
-      </w:r>
-      <w:proofErr w:type="spellEnd"/>
+        <w:t>Machine Learning by Peter Flach</w:t>
+      </w:r>
     </w:p>
     <w:p>
       <w:pPr>
@@ -12611,19 +12428,8 @@
           <w:sz w:val="24"/>
           <w:szCs w:val="24"/>
         </w:rPr>
-        <w:t xml:space="preserve">Deep Learning by Ian </w:t>
-      </w:r>
-      <w:proofErr w:type="spellStart"/>
-      <w:r>
-        <w:rPr>
-          <w:rFonts w:ascii="Times New Roman" w:hAnsi="Times New Roman" w:cs="Times New Roman"/>
-          <w:b/>
-          <w:sz w:val="24"/>
-          <w:szCs w:val="24"/>
-        </w:rPr>
-        <w:t>Goodfellow</w:t>
-      </w:r>
-      <w:proofErr w:type="spellEnd"/>
+        <w:t>Deep Learning by Ian Goodfellow</w:t>
+      </w:r>
     </w:p>
     <w:p>
       <w:pPr>
@@ -12754,20 +12560,8 @@
           <w:sz w:val="24"/>
           <w:szCs w:val="24"/>
         </w:rPr>
-        <w:t xml:space="preserve">Has a well-known machine learning library called </w:t>
-      </w:r>
-      <w:proofErr w:type="spellStart"/>
-      <w:proofErr w:type="gramStart"/>
-      <w:r>
-        <w:rPr>
-          <w:rFonts w:ascii="Times New Roman" w:hAnsi="Times New Roman" w:cs="Times New Roman"/>
-          <w:sz w:val="24"/>
-          <w:szCs w:val="24"/>
-        </w:rPr>
-        <w:t>MLlib</w:t>
-      </w:r>
-      <w:proofErr w:type="spellEnd"/>
-      <w:proofErr w:type="gramEnd"/>
+        <w:t>Has a well-known machine learning library called MLlib</w:t>
+      </w:r>
     </w:p>
     <w:p>
       <w:pPr>
@@ -12848,25 +12642,7 @@
           <w:sz w:val="24"/>
           <w:szCs w:val="24"/>
         </w:rPr>
-        <w:t xml:space="preserve">By the end of the day I </w:t>
-      </w:r>
-      <w:proofErr w:type="gramStart"/>
-      <w:r>
-        <w:rPr>
-          <w:rFonts w:ascii="Times New Roman" w:hAnsi="Times New Roman" w:cs="Times New Roman"/>
-          <w:sz w:val="24"/>
-          <w:szCs w:val="24"/>
-        </w:rPr>
-        <w:t>was able to</w:t>
-      </w:r>
-      <w:proofErr w:type="gramEnd"/>
-      <w:r>
-        <w:rPr>
-          <w:rFonts w:ascii="Times New Roman" w:hAnsi="Times New Roman" w:cs="Times New Roman"/>
-          <w:sz w:val="24"/>
-          <w:szCs w:val="24"/>
-        </w:rPr>
-        <w:t xml:space="preserve"> successfully run Spark in the Hadoop cluster.</w:t>
+        <w:t>By the end of the day I was able to successfully run Spark in the Hadoop cluster.</w:t>
       </w:r>
       <w:r>
         <w:rPr>
@@ -13008,19 +12784,8 @@
           <w:sz w:val="24"/>
           <w:szCs w:val="24"/>
         </w:rPr>
-        <w:t xml:space="preserve">Deep Learning; Nature; </w:t>
-      </w:r>
-      <w:proofErr w:type="spellStart"/>
-      <w:r>
-        <w:rPr>
-          <w:rFonts w:ascii="Times New Roman" w:hAnsi="Times New Roman" w:cs="Times New Roman"/>
-          <w:b/>
-          <w:sz w:val="24"/>
-          <w:szCs w:val="24"/>
-        </w:rPr>
-        <w:t>LeCun</w:t>
-      </w:r>
-      <w:proofErr w:type="spellEnd"/>
+        <w:t>Deep Learning; Nature; LeCun</w:t>
+      </w:r>
     </w:p>
     <w:p>
       <w:pPr>
@@ -13043,27 +12808,7 @@
           <w:sz w:val="24"/>
           <w:szCs w:val="24"/>
         </w:rPr>
-        <w:t xml:space="preserve">Latent variable modeling; </w:t>
-      </w:r>
-      <w:proofErr w:type="spellStart"/>
-      <w:r>
-        <w:rPr>
-          <w:rFonts w:ascii="Times New Roman" w:hAnsi="Times New Roman" w:cs="Times New Roman"/>
-          <w:b/>
-          <w:sz w:val="24"/>
-          <w:szCs w:val="24"/>
-        </w:rPr>
-        <w:t>Shangai</w:t>
-      </w:r>
-      <w:proofErr w:type="spellEnd"/>
-      <w:r>
-        <w:rPr>
-          <w:rFonts w:ascii="Times New Roman" w:hAnsi="Times New Roman" w:cs="Times New Roman"/>
-          <w:b/>
-          <w:sz w:val="24"/>
-          <w:szCs w:val="24"/>
-        </w:rPr>
-        <w:t xml:space="preserve"> Archives of Psychiatry; Li CAI</w:t>
+        <w:t>Latent variable modeling; Shangai Archives of Psychiatry; Li CAI</w:t>
       </w:r>
     </w:p>
     <w:p>
@@ -13087,19 +12832,8 @@
           <w:sz w:val="24"/>
           <w:szCs w:val="24"/>
         </w:rPr>
-        <w:t xml:space="preserve">Overview of K-means and Expectation Maximization Algorithm for Document Clustering; </w:t>
-      </w:r>
-      <w:proofErr w:type="spellStart"/>
-      <w:r>
-        <w:rPr>
-          <w:rFonts w:ascii="Times New Roman" w:hAnsi="Times New Roman" w:cs="Times New Roman"/>
-          <w:b/>
-          <w:sz w:val="24"/>
-          <w:szCs w:val="24"/>
-        </w:rPr>
-        <w:t>Umale</w:t>
-      </w:r>
-      <w:proofErr w:type="spellEnd"/>
+        <w:t>Overview of K-means and Expectation Maximization Algorithm for Document Clustering; Umale</w:t>
+      </w:r>
     </w:p>
     <w:p>
       <w:pPr>
@@ -13131,39 +12865,8 @@
           <w:sz w:val="24"/>
           <w:szCs w:val="24"/>
         </w:rPr>
-        <w:t xml:space="preserve">ing </w:t>
-      </w:r>
-      <w:proofErr w:type="gramStart"/>
-      <w:r>
-        <w:rPr>
-          <w:rFonts w:ascii="Times New Roman" w:hAnsi="Times New Roman" w:cs="Times New Roman"/>
-          <w:b/>
-          <w:sz w:val="24"/>
-          <w:szCs w:val="24"/>
-        </w:rPr>
-        <w:t>With</w:t>
-      </w:r>
-      <w:proofErr w:type="gramEnd"/>
-      <w:r>
-        <w:rPr>
-          <w:rFonts w:ascii="Times New Roman" w:hAnsi="Times New Roman" w:cs="Times New Roman"/>
-          <w:b/>
-          <w:sz w:val="24"/>
-          <w:szCs w:val="24"/>
-        </w:rPr>
-        <w:t xml:space="preserve"> EM and K-Means; </w:t>
-      </w:r>
-      <w:proofErr w:type="spellStart"/>
-      <w:r>
-        <w:rPr>
-          <w:rFonts w:ascii="Times New Roman" w:hAnsi="Times New Roman" w:cs="Times New Roman"/>
-          <w:b/>
-          <w:sz w:val="24"/>
-          <w:szCs w:val="24"/>
-        </w:rPr>
-        <w:t>Alldrin</w:t>
-      </w:r>
-      <w:proofErr w:type="spellEnd"/>
+        <w:t>ing With EM and K-Means; Alldrin</w:t>
+      </w:r>
     </w:p>
     <w:p>
       <w:pPr>
@@ -13280,25 +12983,7 @@
           <w:sz w:val="24"/>
           <w:szCs w:val="24"/>
         </w:rPr>
-        <w:t xml:space="preserve">I read the EM section in Machine Learning by </w:t>
-      </w:r>
-      <w:proofErr w:type="spellStart"/>
-      <w:r>
-        <w:rPr>
-          <w:rFonts w:ascii="Times New Roman" w:hAnsi="Times New Roman" w:cs="Times New Roman"/>
-          <w:sz w:val="24"/>
-          <w:szCs w:val="24"/>
-        </w:rPr>
-        <w:t>Flach</w:t>
-      </w:r>
-      <w:proofErr w:type="spellEnd"/>
-      <w:r>
-        <w:rPr>
-          <w:rFonts w:ascii="Times New Roman" w:hAnsi="Times New Roman" w:cs="Times New Roman"/>
-          <w:sz w:val="24"/>
-          <w:szCs w:val="24"/>
-        </w:rPr>
-        <w:t>.</w:t>
+        <w:t>I read the EM section in Machine Learning by Flach.</w:t>
       </w:r>
     </w:p>
     <w:p>
@@ -13342,35 +13027,35 @@
           <w:sz w:val="24"/>
           <w:szCs w:val="24"/>
         </w:rPr>
+        <w:t>I updated my report with my newly acquired knowledge.</w:t>
+      </w:r>
+    </w:p>
+    <w:p>
+      <w:pPr>
+        <w:rPr>
+          <w:rFonts w:ascii="Times New Roman" w:hAnsi="Times New Roman" w:cs="Times New Roman"/>
+          <w:sz w:val="24"/>
+          <w:szCs w:val="24"/>
+        </w:rPr>
+      </w:pPr>
+    </w:p>
+    <w:p>
+      <w:pPr>
+        <w:rPr>
+          <w:rFonts w:ascii="Times New Roman" w:hAnsi="Times New Roman" w:cs="Times New Roman"/>
+          <w:b/>
+          <w:sz w:val="24"/>
+          <w:szCs w:val="24"/>
+        </w:rPr>
+      </w:pPr>
+      <w:r>
+        <w:rPr>
+          <w:rFonts w:ascii="Times New Roman" w:hAnsi="Times New Roman" w:cs="Times New Roman"/>
+          <w:b/>
+          <w:sz w:val="24"/>
+          <w:szCs w:val="24"/>
+        </w:rPr>
         <w:lastRenderedPageBreak/>
-        <w:t>I updated my report with my newly acquired knowledge.</w:t>
-      </w:r>
-    </w:p>
-    <w:p>
-      <w:pPr>
-        <w:rPr>
-          <w:rFonts w:ascii="Times New Roman" w:hAnsi="Times New Roman" w:cs="Times New Roman"/>
-          <w:sz w:val="24"/>
-          <w:szCs w:val="24"/>
-        </w:rPr>
-      </w:pPr>
-    </w:p>
-    <w:p>
-      <w:pPr>
-        <w:rPr>
-          <w:rFonts w:ascii="Times New Roman" w:hAnsi="Times New Roman" w:cs="Times New Roman"/>
-          <w:b/>
-          <w:sz w:val="24"/>
-          <w:szCs w:val="24"/>
-        </w:rPr>
-      </w:pPr>
-      <w:r>
-        <w:rPr>
-          <w:rFonts w:ascii="Times New Roman" w:hAnsi="Times New Roman" w:cs="Times New Roman"/>
-          <w:b/>
-          <w:sz w:val="24"/>
-          <w:szCs w:val="24"/>
-        </w:rPr>
         <w:t>05/10/2017</w:t>
       </w:r>
     </w:p>
@@ -13822,7 +13507,6 @@
     </w:p>
     <w:p>
       <w:pPr>
-        <w:ind w:left="720" w:hanging="720"/>
         <w:rPr>
           <w:rFonts w:ascii="Times New Roman" w:hAnsi="Times New Roman" w:cs="Times New Roman"/>
           <w:color w:val="000000"/>
@@ -13834,42 +13518,6 @@
     </w:p>
     <w:p>
       <w:pPr>
-        <w:ind w:left="720" w:hanging="720"/>
-        <w:rPr>
-          <w:rFonts w:ascii="Times New Roman" w:hAnsi="Times New Roman" w:cs="Times New Roman"/>
-          <w:color w:val="000000"/>
-          <w:sz w:val="24"/>
-          <w:szCs w:val="21"/>
-          <w:shd w:val="clear" w:color="auto" w:fill="F1F4F5"/>
-        </w:rPr>
-      </w:pPr>
-    </w:p>
-    <w:p>
-      <w:pPr>
-        <w:ind w:left="720" w:hanging="720"/>
-        <w:rPr>
-          <w:rFonts w:ascii="Times New Roman" w:hAnsi="Times New Roman" w:cs="Times New Roman"/>
-          <w:color w:val="000000"/>
-          <w:sz w:val="24"/>
-          <w:szCs w:val="21"/>
-          <w:shd w:val="clear" w:color="auto" w:fill="F1F4F5"/>
-        </w:rPr>
-      </w:pPr>
-    </w:p>
-    <w:p>
-      <w:pPr>
-        <w:ind w:left="720" w:hanging="720"/>
-        <w:rPr>
-          <w:rFonts w:ascii="Times New Roman" w:hAnsi="Times New Roman" w:cs="Times New Roman"/>
-          <w:color w:val="000000"/>
-          <w:sz w:val="24"/>
-          <w:szCs w:val="21"/>
-          <w:shd w:val="clear" w:color="auto" w:fill="F1F4F5"/>
-        </w:rPr>
-      </w:pPr>
-    </w:p>
-    <w:p>
-      <w:pPr>
         <w:jc w:val="center"/>
         <w:rPr>
           <w:rFonts w:ascii="Times New Roman" w:hAnsi="Times New Roman" w:cs="Times New Roman"/>
@@ -13883,7 +13531,6 @@
           <w:b/>
           <w:sz w:val="28"/>
         </w:rPr>
-        <w:lastRenderedPageBreak/>
         <w:t>Source Code</w:t>
       </w:r>
     </w:p>
@@ -13926,33 +13573,8 @@
           <w:t>https://github.com/Vardominator/CSULBProjects/tree/master/CECS551_AdvancedAI/FinalProject</w:t>
         </w:r>
       </w:hyperlink>
-    </w:p>
-    <w:p>
-      <w:pPr>
-        <w:rPr>
-          <w:rFonts w:ascii="Times New Roman" w:hAnsi="Times New Roman" w:cs="Times New Roman"/>
-          <w:sz w:val="24"/>
-        </w:rPr>
-      </w:pPr>
-    </w:p>
-    <w:p>
-      <w:pPr>
-        <w:rPr>
-          <w:rFonts w:ascii="Times New Roman" w:hAnsi="Times New Roman" w:cs="Times New Roman"/>
-          <w:sz w:val="24"/>
-        </w:rPr>
-      </w:pPr>
-    </w:p>
-    <w:p>
-      <w:pPr>
-        <w:rPr>
-          <w:rFonts w:ascii="Times New Roman" w:hAnsi="Times New Roman" w:cs="Times New Roman"/>
-          <w:color w:val="000000"/>
-          <w:sz w:val="24"/>
-          <w:szCs w:val="21"/>
-          <w:shd w:val="clear" w:color="auto" w:fill="F1F4F5"/>
-        </w:rPr>
-      </w:pPr>
+      <w:bookmarkStart w:id="1" w:name="_GoBack"/>
+      <w:bookmarkEnd w:id="1"/>
     </w:p>
     <w:sectPr>
       <w:footerReference w:type="default" r:id="rId22"/>
@@ -14024,7 +13646,7 @@
           <w:rPr>
             <w:noProof/>
           </w:rPr>
-          <w:t>11</w:t>
+          <w:t>10</w:t>
         </w:r>
         <w:r>
           <w:rPr>
@@ -15712,6 +15334,36 @@
       <w:shd w:val="clear" w:color="auto" w:fill="E6E6E6"/>
     </w:rPr>
   </w:style>
+  <w:style w:type="paragraph" w:styleId="BalloonText">
+    <w:name w:val="Balloon Text"/>
+    <w:basedOn w:val="Normal"/>
+    <w:link w:val="BalloonTextChar"/>
+    <w:uiPriority w:val="99"/>
+    <w:semiHidden/>
+    <w:unhideWhenUsed/>
+    <w:rsid w:val="002A32E3"/>
+    <w:pPr>
+      <w:spacing w:after="0" w:line="240" w:lineRule="auto"/>
+    </w:pPr>
+    <w:rPr>
+      <w:rFonts w:ascii="Segoe UI" w:hAnsi="Segoe UI" w:cs="Segoe UI"/>
+      <w:sz w:val="18"/>
+      <w:szCs w:val="18"/>
+    </w:rPr>
+  </w:style>
+  <w:style w:type="character" w:customStyle="1" w:styleId="BalloonTextChar">
+    <w:name w:val="Balloon Text Char"/>
+    <w:basedOn w:val="DefaultParagraphFont"/>
+    <w:link w:val="BalloonText"/>
+    <w:uiPriority w:val="99"/>
+    <w:semiHidden/>
+    <w:rsid w:val="002A32E3"/>
+    <w:rPr>
+      <w:rFonts w:ascii="Segoe UI" w:hAnsi="Segoe UI" w:cs="Segoe UI"/>
+      <w:sz w:val="18"/>
+      <w:szCs w:val="18"/>
+    </w:rPr>
+  </w:style>
 </w:styles>
 </file>
 
@@ -15981,7 +15633,7 @@
 </file>
 
 <file path=customXml/itemProps1.xml><?xml version="1.0" encoding="utf-8"?>
-<ds:datastoreItem xmlns:ds="http://schemas.openxmlformats.org/officeDocument/2006/customXml" ds:itemID="{77EA94D5-008E-4242-B9B6-652AAE63FC1B}">
+<ds:datastoreItem xmlns:ds="http://schemas.openxmlformats.org/officeDocument/2006/customXml" ds:itemID="{BCCA4044-DA76-4524-9FD5-EDA62A615958}">
   <ds:schemaRefs>
     <ds:schemaRef ds:uri="http://schemas.openxmlformats.org/officeDocument/2006/bibliography"/>
   </ds:schemaRefs>

</xml_diff>